<commit_message>
Add anchormen to PDF
</commit_message>
<xml_diff>
--- a/resume.docx
+++ b/resume.docx
@@ -131,6 +131,45 @@
         <w:pStyle w:val="Heading2"/>
       </w:pPr>
       <w:r>
+        <w:t>Anchormen</w:t>
+      </w:r>
+      <w:r>
+        <w:t xml:space="preserve"> / Amsterdam, the Netherlands</w:t>
+      </w:r>
+    </w:p>
+    <w:p>
+      <w:r>
+        <w:t xml:space="preserve">January 2020 </w:t>
+      </w:r>
+      <w:r>
+        <w:t>–</w:t>
+      </w:r>
+      <w:r>
+        <w:t xml:space="preserve"> Present</w:t>
+      </w:r>
+    </w:p>
+    <w:p>
+      <w:pPr>
+        <w:pStyle w:val="ListParagraph"/>
+        <w:numPr>
+          <w:ilvl w:val="0"/>
+          <w:numId w:val="16"/>
+        </w:numPr>
+      </w:pPr>
+      <w:r>
+        <w:t>Software and data engineering consultancy</w:t>
+      </w:r>
+      <w:r>
+        <w:t>.</w:t>
+      </w:r>
+      <w:bookmarkStart w:id="0" w:name="_GoBack"/>
+      <w:bookmarkEnd w:id="0"/>
+    </w:p>
+    <w:p>
+      <w:pPr>
+        <w:pStyle w:val="Heading2"/>
+      </w:pPr>
+      <w:r>
         <w:t>Relay42</w:t>
       </w:r>
       <w:r>
@@ -148,7 +187,10 @@
         <w:t>–</w:t>
       </w:r>
       <w:r>
-        <w:t xml:space="preserve"> Present</w:t>
+        <w:t xml:space="preserve"> </w:t>
+      </w:r>
+      <w:r>
+        <w:t>December 2019</w:t>
       </w:r>
     </w:p>
     <w:p>
@@ -270,18 +312,11 @@
         <w:pStyle w:val="Heading2"/>
       </w:pPr>
       <w:r>
+        <w:lastRenderedPageBreak/>
         <w:t>Smarty Systems</w:t>
       </w:r>
       <w:r>
-        <w:t xml:space="preserve"> / </w:t>
-      </w:r>
-      <w:proofErr w:type="spellStart"/>
-      <w:r>
-        <w:t>Zalka</w:t>
-      </w:r>
-      <w:proofErr w:type="spellEnd"/>
-      <w:r>
-        <w:t>, Lebanon</w:t>
+        <w:t xml:space="preserve"> / Zalka, Lebanon</w:t>
       </w:r>
     </w:p>
     <w:p>
@@ -340,11 +375,7 @@
         <w:t>We</w:t>
       </w:r>
       <w:r>
-        <w:t xml:space="preserve"> used Apache Kudu as our datastore. Other solutions were tested such </w:t>
-      </w:r>
-      <w:r>
-        <w:lastRenderedPageBreak/>
-        <w:t>as Apache Druid</w:t>
+        <w:t xml:space="preserve"> used Apache Kudu as our datastore. Other solutions were tested such as Apache Druid</w:t>
       </w:r>
       <w:r>
         <w:t xml:space="preserve"> and Vertica.</w:t>
@@ -404,15 +435,7 @@
         <w:t>that feed to</w:t>
       </w:r>
       <w:r>
-        <w:t xml:space="preserve"> a machine learning API for online prediction. The real time processing was done using </w:t>
-      </w:r>
-      <w:proofErr w:type="spellStart"/>
-      <w:r>
-        <w:t>VoltDB</w:t>
-      </w:r>
-      <w:proofErr w:type="spellEnd"/>
-      <w:r>
-        <w:t>, a fast in-memory RDBMS.</w:t>
+        <w:t xml:space="preserve"> a machine learning API for online prediction. The real time processing was done using VoltDB, a fast in-memory RDBMS.</w:t>
       </w:r>
     </w:p>
     <w:p>
@@ -430,15 +453,7 @@
         <w:t xml:space="preserve">as </w:t>
       </w:r>
       <w:r>
-        <w:t xml:space="preserve">service discovery using </w:t>
-      </w:r>
-      <w:proofErr w:type="spellStart"/>
-      <w:r>
-        <w:t>Hashicorp</w:t>
-      </w:r>
-      <w:proofErr w:type="spellEnd"/>
-      <w:r>
-        <w:t xml:space="preserve"> Consul.</w:t>
+        <w:t>service discovery using Hashicorp Consul.</w:t>
       </w:r>
     </w:p>
     <w:p>
@@ -679,13 +694,8 @@
         <w:t>PostgreSQL</w:t>
       </w:r>
       <w:r>
-        <w:t xml:space="preserve">, </w:t>
-      </w:r>
-      <w:proofErr w:type="spellStart"/>
-      <w:r>
-        <w:t>VoltDB</w:t>
-      </w:r>
-      <w:proofErr w:type="spellEnd"/>
+        <w:t>, VoltDB</w:t>
+      </w:r>
       <w:r>
         <w:t>…</w:t>
       </w:r>
@@ -752,8 +762,6 @@
       <w:r>
         <w:t>management using Lean methodologies.</w:t>
       </w:r>
-      <w:bookmarkStart w:id="0" w:name="_GoBack"/>
-      <w:bookmarkEnd w:id="0"/>
     </w:p>
     <w:p>
       <w:pPr>
@@ -769,6 +777,7 @@
           <w:showingPlcHdr/>
           <w15:appearance w15:val="hidden"/>
         </w:sdtPr>
+        <w:sdtEndPr/>
         <w:sdtContent>
           <w:r>
             <w:t>Education</w:t>
@@ -804,7 +813,6 @@
         <w:pStyle w:val="Heading1"/>
       </w:pPr>
       <w:r>
-        <w:lastRenderedPageBreak/>
         <w:t>Languages</w:t>
       </w:r>
     </w:p>
@@ -2050,6 +2058,118 @@
       </w:rPr>
     </w:lvl>
   </w:abstractNum>
+  <w:abstractNum w:abstractNumId="15" w15:restartNumberingAfterBreak="0">
+    <w:nsid w:val="61F24BB0"/>
+    <w:multiLevelType w:val="hybridMultilevel"/>
+    <w:tmpl w:val="23CCC210"/>
+    <w:lvl w:ilvl="0" w:tplc="05A00F88">
+      <w:numFmt w:val="bullet"/>
+      <w:lvlText w:val="-"/>
+      <w:lvlJc w:val="left"/>
+      <w:pPr>
+        <w:ind w:left="720" w:hanging="360"/>
+      </w:pPr>
+      <w:rPr>
+        <w:rFonts w:ascii="Century Gothic" w:eastAsiaTheme="minorHAnsi" w:hAnsi="Century Gothic" w:cstheme="minorBidi" w:hint="default"/>
+      </w:rPr>
+    </w:lvl>
+    <w:lvl w:ilvl="1" w:tplc="08090003" w:tentative="1">
+      <w:start w:val="1"/>
+      <w:numFmt w:val="bullet"/>
+      <w:lvlText w:val="o"/>
+      <w:lvlJc w:val="left"/>
+      <w:pPr>
+        <w:ind w:left="1440" w:hanging="360"/>
+      </w:pPr>
+      <w:rPr>
+        <w:rFonts w:ascii="Courier New" w:hAnsi="Courier New" w:cs="Courier New" w:hint="default"/>
+      </w:rPr>
+    </w:lvl>
+    <w:lvl w:ilvl="2" w:tplc="08090005" w:tentative="1">
+      <w:start w:val="1"/>
+      <w:numFmt w:val="bullet"/>
+      <w:lvlText w:val=""/>
+      <w:lvlJc w:val="left"/>
+      <w:pPr>
+        <w:ind w:left="2160" w:hanging="360"/>
+      </w:pPr>
+      <w:rPr>
+        <w:rFonts w:ascii="Wingdings" w:hAnsi="Wingdings" w:hint="default"/>
+      </w:rPr>
+    </w:lvl>
+    <w:lvl w:ilvl="3" w:tplc="08090001" w:tentative="1">
+      <w:start w:val="1"/>
+      <w:numFmt w:val="bullet"/>
+      <w:lvlText w:val=""/>
+      <w:lvlJc w:val="left"/>
+      <w:pPr>
+        <w:ind w:left="2880" w:hanging="360"/>
+      </w:pPr>
+      <w:rPr>
+        <w:rFonts w:ascii="Symbol" w:hAnsi="Symbol" w:hint="default"/>
+      </w:rPr>
+    </w:lvl>
+    <w:lvl w:ilvl="4" w:tplc="08090003" w:tentative="1">
+      <w:start w:val="1"/>
+      <w:numFmt w:val="bullet"/>
+      <w:lvlText w:val="o"/>
+      <w:lvlJc w:val="left"/>
+      <w:pPr>
+        <w:ind w:left="3600" w:hanging="360"/>
+      </w:pPr>
+      <w:rPr>
+        <w:rFonts w:ascii="Courier New" w:hAnsi="Courier New" w:cs="Courier New" w:hint="default"/>
+      </w:rPr>
+    </w:lvl>
+    <w:lvl w:ilvl="5" w:tplc="08090005" w:tentative="1">
+      <w:start w:val="1"/>
+      <w:numFmt w:val="bullet"/>
+      <w:lvlText w:val=""/>
+      <w:lvlJc w:val="left"/>
+      <w:pPr>
+        <w:ind w:left="4320" w:hanging="360"/>
+      </w:pPr>
+      <w:rPr>
+        <w:rFonts w:ascii="Wingdings" w:hAnsi="Wingdings" w:hint="default"/>
+      </w:rPr>
+    </w:lvl>
+    <w:lvl w:ilvl="6" w:tplc="08090001" w:tentative="1">
+      <w:start w:val="1"/>
+      <w:numFmt w:val="bullet"/>
+      <w:lvlText w:val=""/>
+      <w:lvlJc w:val="left"/>
+      <w:pPr>
+        <w:ind w:left="5040" w:hanging="360"/>
+      </w:pPr>
+      <w:rPr>
+        <w:rFonts w:ascii="Symbol" w:hAnsi="Symbol" w:hint="default"/>
+      </w:rPr>
+    </w:lvl>
+    <w:lvl w:ilvl="7" w:tplc="08090003" w:tentative="1">
+      <w:start w:val="1"/>
+      <w:numFmt w:val="bullet"/>
+      <w:lvlText w:val="o"/>
+      <w:lvlJc w:val="left"/>
+      <w:pPr>
+        <w:ind w:left="5760" w:hanging="360"/>
+      </w:pPr>
+      <w:rPr>
+        <w:rFonts w:ascii="Courier New" w:hAnsi="Courier New" w:cs="Courier New" w:hint="default"/>
+      </w:rPr>
+    </w:lvl>
+    <w:lvl w:ilvl="8" w:tplc="08090005" w:tentative="1">
+      <w:start w:val="1"/>
+      <w:numFmt w:val="bullet"/>
+      <w:lvlText w:val=""/>
+      <w:lvlJc w:val="left"/>
+      <w:pPr>
+        <w:ind w:left="6480" w:hanging="360"/>
+      </w:pPr>
+      <w:rPr>
+        <w:rFonts w:ascii="Wingdings" w:hAnsi="Wingdings" w:hint="default"/>
+      </w:rPr>
+    </w:lvl>
+  </w:abstractNum>
   <w:num w:numId="1">
     <w:abstractNumId w:val="9"/>
   </w:num>
@@ -2094,6 +2214,9 @@
   </w:num>
   <w:num w:numId="15">
     <w:abstractNumId w:val="13"/>
+  </w:num>
+  <w:num w:numId="16">
+    <w:abstractNumId w:val="15"/>
   </w:num>
 </w:numbering>
 </file>
@@ -3355,6 +3478,7 @@
     <w:rsid w:val="00601196"/>
     <w:rsid w:val="00652393"/>
     <w:rsid w:val="006773C3"/>
+    <w:rsid w:val="00742057"/>
     <w:rsid w:val="00767DA7"/>
     <w:rsid w:val="007D0BB8"/>
     <w:rsid w:val="007D2604"/>
@@ -3368,6 +3492,7 @@
     <w:rsid w:val="00DB491E"/>
     <w:rsid w:val="00E01D73"/>
     <w:rsid w:val="00E819AE"/>
+    <w:rsid w:val="00FB61BD"/>
   </w:rsids>
   <m:mathPr>
     <m:mathFont m:val="Cambria Math"/>

</xml_diff>

<commit_message>
Sync doc with web
</commit_message>
<xml_diff>
--- a/resume.docx
+++ b/resume.docx
@@ -15,7 +15,12 @@
         <w:pStyle w:val="ContactInfo"/>
       </w:pPr>
       <w:r>
-        <w:t>Amsterdam, the Netherlands | +31 6 2879 8488</w:t>
+        <w:t>Amsterdam, the N</w:t>
+      </w:r>
+      <w:bookmarkStart w:id="0" w:name="_GoBack"/>
+      <w:bookmarkEnd w:id="0"/>
+      <w:r>
+        <w:t>etherlands | +31 6 2879 8488</w:t>
       </w:r>
       <w:r>
         <w:t xml:space="preserve"> | +961 71 702 791</w:t>
@@ -131,10 +136,7 @@
         <w:pStyle w:val="Heading2"/>
       </w:pPr>
       <w:r>
-        <w:t>Anchormen</w:t>
-      </w:r>
-      <w:r>
-        <w:t xml:space="preserve"> / Amsterdam, the Netherlands</w:t>
+        <w:t>Anchormen / Amsterdam, the Netherlands</w:t>
       </w:r>
     </w:p>
     <w:p>
@@ -157,13 +159,14 @@
         </w:numPr>
       </w:pPr>
       <w:r>
-        <w:t>Software and data engineering consultancy</w:t>
+        <w:t xml:space="preserve">Software and data engineering </w:t>
+      </w:r>
+      <w:r>
+        <w:t>consultant</w:t>
       </w:r>
       <w:r>
         <w:t>.</w:t>
       </w:r>
-      <w:bookmarkStart w:id="0" w:name="_GoBack"/>
-      <w:bookmarkEnd w:id="0"/>
     </w:p>
     <w:p>
       <w:pPr>
@@ -316,7 +319,15 @@
         <w:t>Smarty Systems</w:t>
       </w:r>
       <w:r>
-        <w:t xml:space="preserve"> / Zalka, Lebanon</w:t>
+        <w:t xml:space="preserve"> / </w:t>
+      </w:r>
+      <w:proofErr w:type="spellStart"/>
+      <w:r>
+        <w:t>Zalka</w:t>
+      </w:r>
+      <w:proofErr w:type="spellEnd"/>
+      <w:r>
+        <w:t>, Lebanon</w:t>
       </w:r>
     </w:p>
     <w:p>
@@ -435,7 +446,15 @@
         <w:t>that feed to</w:t>
       </w:r>
       <w:r>
-        <w:t xml:space="preserve"> a machine learning API for online prediction. The real time processing was done using VoltDB, a fast in-memory RDBMS.</w:t>
+        <w:t xml:space="preserve"> a machine learning API for online prediction. The real time processing was done using </w:t>
+      </w:r>
+      <w:proofErr w:type="spellStart"/>
+      <w:r>
+        <w:t>VoltDB</w:t>
+      </w:r>
+      <w:proofErr w:type="spellEnd"/>
+      <w:r>
+        <w:t>, a fast in-memory RDBMS.</w:t>
       </w:r>
     </w:p>
     <w:p>
@@ -453,7 +472,15 @@
         <w:t xml:space="preserve">as </w:t>
       </w:r>
       <w:r>
-        <w:t>service discovery using Hashicorp Consul.</w:t>
+        <w:t xml:space="preserve">service discovery using </w:t>
+      </w:r>
+      <w:proofErr w:type="spellStart"/>
+      <w:r>
+        <w:t>Hashicorp</w:t>
+      </w:r>
+      <w:proofErr w:type="spellEnd"/>
+      <w:r>
+        <w:t xml:space="preserve"> Consul.</w:t>
       </w:r>
     </w:p>
     <w:p>
@@ -476,21 +503,13 @@
     </w:p>
     <w:p>
       <w:pPr>
-        <w:pStyle w:val="Heading2"/>
-      </w:pPr>
-      <w:r>
-        <w:t>Space Builders</w:t>
-      </w:r>
-      <w:r>
-        <w:t xml:space="preserve"> / Beirut, Lebanon</w:t>
-      </w:r>
-    </w:p>
-    <w:p>
-      <w:pPr>
-        <w:pStyle w:val="Heading3"/>
-      </w:pPr>
-      <w:r>
-        <w:t>May 2015 – May 2016</w:t>
+        <w:pStyle w:val="Heading4"/>
+      </w:pPr>
+      <w:r>
+        <w:t>summary</w:t>
+      </w:r>
+      <w:r>
+        <w:t xml:space="preserve"> of tech stack and skills:</w:t>
       </w:r>
     </w:p>
     <w:p>
@@ -502,13 +521,19 @@
         </w:numPr>
       </w:pPr>
       <w:r>
-        <w:t>Windows Server</w:t>
-      </w:r>
-      <w:r>
-        <w:t xml:space="preserve"> Essentials</w:t>
-      </w:r>
-      <w:r>
-        <w:t xml:space="preserve"> setup for collaboration across the office.</w:t>
+        <w:t xml:space="preserve">Develop </w:t>
+      </w:r>
+      <w:r>
+        <w:t>h</w:t>
+      </w:r>
+      <w:r>
+        <w:t>ighly performant, maintainable,</w:t>
+      </w:r>
+      <w:r>
+        <w:t xml:space="preserve"> and resilient d</w:t>
+      </w:r>
+      <w:r>
+        <w:t>istributed services.</w:t>
       </w:r>
     </w:p>
     <w:p>
@@ -520,7 +545,7 @@
         </w:numPr>
       </w:pPr>
       <w:r>
-        <w:t>Network set up for remote access</w:t>
+        <w:t>Java and the Spring framework.</w:t>
       </w:r>
     </w:p>
     <w:p>
@@ -532,31 +557,13 @@
         </w:numPr>
       </w:pPr>
       <w:r>
-        <w:t xml:space="preserve">Created advanced </w:t>
-      </w:r>
-      <w:r>
-        <w:t>Excel</w:t>
-      </w:r>
-      <w:r>
-        <w:t xml:space="preserve"> sheets and </w:t>
-      </w:r>
-      <w:r>
-        <w:t>Access</w:t>
-      </w:r>
-      <w:r>
-        <w:t xml:space="preserve"> databases for generating reports.</w:t>
-      </w:r>
-    </w:p>
-    <w:p/>
-    <w:p>
-      <w:pPr>
-        <w:pStyle w:val="Heading4"/>
-      </w:pPr>
-      <w:r>
-        <w:t>summary</w:t>
-      </w:r>
-      <w:r>
-        <w:t xml:space="preserve"> of tech stack and skills:</w:t>
+        <w:t xml:space="preserve">Polyglot persistence across different storage </w:t>
+      </w:r>
+      <w:r>
+        <w:t>mediums</w:t>
+      </w:r>
+      <w:r>
+        <w:t>.</w:t>
       </w:r>
     </w:p>
     <w:p>
@@ -568,19 +575,22 @@
         </w:numPr>
       </w:pPr>
       <w:r>
-        <w:t xml:space="preserve">Develop </w:t>
-      </w:r>
-      <w:r>
-        <w:t>h</w:t>
-      </w:r>
-      <w:r>
-        <w:t>ighly performant, maintainable,</w:t>
-      </w:r>
-      <w:r>
-        <w:t xml:space="preserve"> and resilient d</w:t>
-      </w:r>
-      <w:r>
-        <w:t>istributed services.</w:t>
+        <w:t xml:space="preserve">Messaging </w:t>
+      </w:r>
+      <w:r>
+        <w:t>s</w:t>
+      </w:r>
+      <w:r>
+        <w:t xml:space="preserve">ystems and </w:t>
+      </w:r>
+      <w:r>
+        <w:t>e</w:t>
+      </w:r>
+      <w:r>
+        <w:t>vent-based</w:t>
+      </w:r>
+      <w:r>
+        <w:t xml:space="preserve"> communication.</w:t>
       </w:r>
     </w:p>
     <w:p>
@@ -592,7 +602,7 @@
         </w:numPr>
       </w:pPr>
       <w:r>
-        <w:t>Java and the Spring framework.</w:t>
+        <w:t>Data warehousing and analytics.</w:t>
       </w:r>
     </w:p>
     <w:p>
@@ -604,10 +614,19 @@
         </w:numPr>
       </w:pPr>
       <w:r>
-        <w:t xml:space="preserve">Polyglot persistence across different storage </w:t>
-      </w:r>
-      <w:r>
-        <w:t>mediums</w:t>
+        <w:t>DevOps mindset</w:t>
+      </w:r>
+      <w:r>
+        <w:t>.</w:t>
+      </w:r>
+      <w:r>
+        <w:t xml:space="preserve"> </w:t>
+      </w:r>
+      <w:r>
+        <w:t>S</w:t>
+      </w:r>
+      <w:r>
+        <w:t>trive for TDD and CI/CD</w:t>
       </w:r>
       <w:r>
         <w:t>.</w:t>
@@ -622,80 +641,19 @@
         </w:numPr>
       </w:pPr>
       <w:r>
-        <w:t xml:space="preserve">Messaging </w:t>
-      </w:r>
-      <w:r>
-        <w:t>s</w:t>
-      </w:r>
-      <w:r>
-        <w:t xml:space="preserve">ystems and </w:t>
-      </w:r>
-      <w:r>
-        <w:t>e</w:t>
-      </w:r>
-      <w:r>
-        <w:t>vent-based</w:t>
-      </w:r>
-      <w:r>
-        <w:t xml:space="preserve"> communication.</w:t>
-      </w:r>
-    </w:p>
-    <w:p>
-      <w:pPr>
-        <w:pStyle w:val="ListParagraph"/>
-        <w:numPr>
-          <w:ilvl w:val="0"/>
-          <w:numId w:val="12"/>
-        </w:numPr>
-      </w:pPr>
-      <w:r>
-        <w:t>Data warehousing and analytics.</w:t>
-      </w:r>
-    </w:p>
-    <w:p>
-      <w:pPr>
-        <w:pStyle w:val="ListParagraph"/>
-        <w:numPr>
-          <w:ilvl w:val="0"/>
-          <w:numId w:val="12"/>
-        </w:numPr>
-      </w:pPr>
-      <w:r>
-        <w:t>DevOps mindset</w:t>
-      </w:r>
-      <w:r>
-        <w:t>.</w:t>
-      </w:r>
-      <w:r>
-        <w:t xml:space="preserve"> </w:t>
-      </w:r>
-      <w:r>
-        <w:t>S</w:t>
-      </w:r>
-      <w:r>
-        <w:t>trive for TDD and CI/CD</w:t>
-      </w:r>
-      <w:r>
-        <w:t>.</w:t>
-      </w:r>
-    </w:p>
-    <w:p>
-      <w:pPr>
-        <w:pStyle w:val="ListParagraph"/>
-        <w:numPr>
-          <w:ilvl w:val="0"/>
-          <w:numId w:val="12"/>
-        </w:numPr>
-      </w:pPr>
-      <w:r>
         <w:t xml:space="preserve">OLTP datastores (MySQL, </w:t>
       </w:r>
       <w:r>
         <w:t>PostgreSQL</w:t>
       </w:r>
       <w:r>
-        <w:t>, VoltDB</w:t>
-      </w:r>
+        <w:t xml:space="preserve">, </w:t>
+      </w:r>
+      <w:proofErr w:type="spellStart"/>
+      <w:r>
+        <w:t>VoltDB</w:t>
+      </w:r>
+      <w:proofErr w:type="spellEnd"/>
       <w:r>
         <w:t>…</w:t>
       </w:r>
@@ -807,12 +765,16 @@
           <w:sz w:val="26"/>
         </w:rPr>
       </w:pPr>
+      <w:r>
+        <w:br w:type="page"/>
+      </w:r>
     </w:p>
     <w:p>
       <w:pPr>
         <w:pStyle w:val="Heading1"/>
       </w:pPr>
       <w:r>
+        <w:lastRenderedPageBreak/>
         <w:t>Languages</w:t>
       </w:r>
     </w:p>
@@ -3476,6 +3438,7 @@
     <w:rsid w:val="003C2168"/>
     <w:rsid w:val="00530275"/>
     <w:rsid w:val="00601196"/>
+    <w:rsid w:val="0064007D"/>
     <w:rsid w:val="00652393"/>
     <w:rsid w:val="006773C3"/>
     <w:rsid w:val="00742057"/>
@@ -3487,6 +3450,7 @@
     <w:rsid w:val="0097527D"/>
     <w:rsid w:val="00C50E48"/>
     <w:rsid w:val="00C5220D"/>
+    <w:rsid w:val="00CC32F6"/>
     <w:rsid w:val="00CF7492"/>
     <w:rsid w:val="00D74761"/>
     <w:rsid w:val="00DB491E"/>

</xml_diff>

<commit_message>
Fix styles and formatting
</commit_message>
<xml_diff>
--- a/resume.docx
+++ b/resume.docx
@@ -221,13 +221,7 @@
               <w:t>Developed an</w:t>
             </w:r>
             <w:r>
-              <w:t xml:space="preserve"> API Gateway that fronts all KPN IoT APIs. The gateway acts as the entry point to the IoT services and enforces security at the perimeter using TLS termination and user authentication. The authentication and authorization framework </w:t>
-            </w:r>
-            <w:r>
-              <w:t>are</w:t>
-            </w:r>
-            <w:r>
-              <w:t xml:space="preserve"> based on the OpenID connect standard.</w:t>
+              <w:t xml:space="preserve"> API Gateway that fronts all KPN IoT APIs. The gateway acts as the entry point to the IoT services and enforces security at the perimeter using TLS termination and user authentication. The authentication and authorization framework are based on the OpenID connect standard.</w:t>
             </w:r>
           </w:p>
           <w:p>
@@ -582,9 +576,24 @@
     </w:p>
     <w:p>
       <w:pPr>
+        <w:rPr>
+          <w:rFonts w:asciiTheme="majorHAnsi" w:eastAsiaTheme="majorEastAsia" w:hAnsiTheme="majorHAnsi" w:cstheme="majorBidi"/>
+          <w:b/>
+          <w:iCs/>
+          <w:caps/>
+          <w:spacing w:val="21"/>
+        </w:rPr>
+      </w:pPr>
+      <w:r>
+        <w:br w:type="page"/>
+      </w:r>
+    </w:p>
+    <w:p>
+      <w:pPr>
         <w:pStyle w:val="Heading4"/>
       </w:pPr>
       <w:r>
+        <w:lastRenderedPageBreak/>
         <w:t>summary</w:t>
       </w:r>
       <w:r>
@@ -684,7 +693,6 @@
         </w:numPr>
       </w:pPr>
       <w:r>
-        <w:lastRenderedPageBreak/>
         <w:t>Data warehousing and analytics.</w:t>
       </w:r>
     </w:p>
@@ -839,16 +847,58 @@
         <w:t>Graduated from Notre Dame University, Lebanon.</w:t>
       </w:r>
     </w:p>
-    <w:p/>
     <w:p>
       <w:pPr>
         <w:pStyle w:val="Heading1"/>
       </w:pPr>
       <w:r>
+        <w:t>Languages</w:t>
+      </w:r>
+    </w:p>
+    <w:p>
+      <w:pPr>
+        <w:pStyle w:val="ListParagraph"/>
+        <w:numPr>
+          <w:ilvl w:val="0"/>
+          <w:numId w:val="14"/>
+        </w:numPr>
+      </w:pPr>
+      <w:r>
+        <w:t>Arabic (Native Proficiency)</w:t>
+      </w:r>
+    </w:p>
+    <w:p>
+      <w:pPr>
+        <w:pStyle w:val="ListParagraph"/>
+        <w:numPr>
+          <w:ilvl w:val="0"/>
+          <w:numId w:val="14"/>
+        </w:numPr>
+      </w:pPr>
+      <w:r>
+        <w:t>English (Professional Proficiency)</w:t>
+      </w:r>
+    </w:p>
+    <w:p>
+      <w:pPr>
+        <w:pStyle w:val="ListParagraph"/>
+        <w:numPr>
+          <w:ilvl w:val="0"/>
+          <w:numId w:val="14"/>
+        </w:numPr>
+      </w:pPr>
+      <w:r>
+        <w:t>French (Limited Working Proficiency)</w:t>
+      </w:r>
+    </w:p>
+    <w:p>
+      <w:pPr>
+        <w:pStyle w:val="Heading1"/>
+      </w:pPr>
+      <w:r>
         <w:t>Certification</w:t>
       </w:r>
     </w:p>
-    <w:bookmarkStart w:id="0" w:name="_GoBack"/>
     <w:p>
       <w:pPr>
         <w:pStyle w:val="Heading2"/>
@@ -857,125 +907,39 @@
           <w:numId w:val="12"/>
         </w:numPr>
       </w:pPr>
-      <w:r>
-        <w:fldChar w:fldCharType="begin"/>
-      </w:r>
-      <w:r>
-        <w:instrText xml:space="preserve"> HYPERLINK "https://www.certmetrics.com/amazon/public/badge.aspx?i=1&amp;t=c&amp;d=2020-03-21&amp;ci=AWS01250693" </w:instrText>
-      </w:r>
-      <w:r>
-        <w:fldChar w:fldCharType="separate"/>
-      </w:r>
-      <w:r>
-        <w:rPr>
-          <w:rStyle w:val="Hyperlink"/>
-        </w:rPr>
-        <w:t>Amazon Web Services Solutions Architect Associate</w:t>
-      </w:r>
-      <w:r>
-        <w:fldChar w:fldCharType="end"/>
-      </w:r>
-      <w:bookmarkEnd w:id="0"/>
-      <w:r>
-        <w:br w:type="page"/>
-      </w:r>
-    </w:p>
-    <w:p>
-      <w:pPr>
-        <w:pStyle w:val="Heading1"/>
-      </w:pPr>
-      <w:r>
-        <w:lastRenderedPageBreak/>
-        <w:t>Languages</w:t>
-      </w:r>
-    </w:p>
-    <w:p>
-      <w:pPr>
-        <w:pStyle w:val="ListParagraph"/>
-        <w:numPr>
-          <w:ilvl w:val="0"/>
-          <w:numId w:val="14"/>
-        </w:numPr>
-      </w:pPr>
-      <w:r>
-        <w:t>Arabic</w:t>
-      </w:r>
-      <w:r>
-        <w:t xml:space="preserve"> </w:t>
-      </w:r>
-      <w:r>
-        <w:t>(</w:t>
-      </w:r>
-      <w:r>
-        <w:t>Native Proficiency</w:t>
-      </w:r>
-      <w:r>
-        <w:t>)</w:t>
-      </w:r>
-    </w:p>
-    <w:p>
-      <w:pPr>
-        <w:pStyle w:val="ListParagraph"/>
-        <w:numPr>
-          <w:ilvl w:val="0"/>
-          <w:numId w:val="14"/>
-        </w:numPr>
-      </w:pPr>
-      <w:r>
-        <w:t>English</w:t>
-      </w:r>
-      <w:r>
-        <w:t xml:space="preserve"> </w:t>
-      </w:r>
-      <w:r>
-        <w:t>(</w:t>
-      </w:r>
-      <w:r>
-        <w:t>Professional Proficiency</w:t>
-      </w:r>
-      <w:r>
-        <w:t>)</w:t>
-      </w:r>
-    </w:p>
-    <w:p>
-      <w:pPr>
-        <w:pStyle w:val="ListParagraph"/>
-        <w:numPr>
-          <w:ilvl w:val="0"/>
-          <w:numId w:val="14"/>
-        </w:numPr>
-      </w:pPr>
-      <w:r>
-        <w:t>French</w:t>
-      </w:r>
-      <w:r>
-        <w:t xml:space="preserve"> (Limited Working Proficiency)</w:t>
-      </w:r>
-    </w:p>
-    <w:p>
-      <w:pPr>
-        <w:pStyle w:val="Heading1"/>
-      </w:pPr>
-      <w:r>
-        <w:t>Certificates</w:t>
-      </w:r>
-    </w:p>
-    <w:p>
-      <w:pPr>
-        <w:pStyle w:val="ListParagraph"/>
-        <w:numPr>
-          <w:ilvl w:val="0"/>
-          <w:numId w:val="15"/>
-        </w:numPr>
-      </w:pPr>
-      <w:r>
-        <w:t>Chief Market Technician (CMT Level 1 &amp; 2)</w:t>
-      </w:r>
+      <w:hyperlink r:id="rId7" w:history="1">
+        <w:r>
+          <w:rPr>
+            <w:rStyle w:val="Hyperlink"/>
+          </w:rPr>
+          <w:t xml:space="preserve">Amazon Web </w:t>
+        </w:r>
+        <w:bookmarkStart w:id="0" w:name="_GoBack"/>
+        <w:bookmarkEnd w:id="0"/>
+        <w:r>
+          <w:rPr>
+            <w:rStyle w:val="Hyperlink"/>
+          </w:rPr>
+          <w:t>Services Solutions Architect Asso</w:t>
+        </w:r>
+        <w:r>
+          <w:rPr>
+            <w:rStyle w:val="Hyperlink"/>
+          </w:rPr>
+          <w:t>c</w:t>
+        </w:r>
+        <w:r>
+          <w:rPr>
+            <w:rStyle w:val="Hyperlink"/>
+          </w:rPr>
+          <w:t>iate</w:t>
+        </w:r>
+      </w:hyperlink>
     </w:p>
     <w:sectPr>
-      <w:headerReference w:type="default" r:id="rId7"/>
-      <w:footerReference w:type="default" r:id="rId8"/>
-      <w:headerReference w:type="first" r:id="rId9"/>
+      <w:headerReference w:type="default" r:id="rId8"/>
+      <w:footerReference w:type="default" r:id="rId9"/>
+      <w:headerReference w:type="first" r:id="rId10"/>
       <w:pgSz w:w="12240" w:h="15840"/>
       <w:pgMar w:top="1152" w:right="1123" w:bottom="1195" w:left="1123" w:header="432" w:footer="720" w:gutter="0"/>
       <w:cols w:space="720"/>
@@ -3450,6 +3414,18 @@
       <w:shd w:val="clear" w:color="auto" w:fill="E1DFDD"/>
     </w:rPr>
   </w:style>
+  <w:style w:type="character" w:styleId="FollowedHyperlink">
+    <w:name w:val="FollowedHyperlink"/>
+    <w:basedOn w:val="DefaultParagraphFont"/>
+    <w:uiPriority w:val="99"/>
+    <w:semiHidden/>
+    <w:unhideWhenUsed/>
+    <w:rsid w:val="008D7CD6"/>
+    <w:rPr>
+      <w:color w:val="A65E82" w:themeColor="followedHyperlink"/>
+      <w:u w:val="single"/>
+    </w:rPr>
+  </w:style>
 </w:styles>
 </file>
 
@@ -3607,6 +3583,7 @@
     <w:rsid w:val="00CC32F6"/>
     <w:rsid w:val="00CF7492"/>
     <w:rsid w:val="00D74761"/>
+    <w:rsid w:val="00D87CF7"/>
     <w:rsid w:val="00DB491E"/>
     <w:rsid w:val="00E01D73"/>
     <w:rsid w:val="00E819AE"/>

</xml_diff>